<commit_message>
docs: concat string, case
</commit_message>
<xml_diff>
--- a/SQL_postgres.docx
+++ b/SQL_postgres.docx
@@ -439,13 +439,291 @@
     <w:p>
       <w:pPr>
         <w:pStyle w:val="Heading2"/>
-        <w:keepNext/>
-        <w:keepLines/>
+        <w:rPr/>
+      </w:pPr>
+      <w:r>
+        <w:rPr/>
+        <w:t>CONCAT STRING</w:t>
+      </w:r>
+    </w:p>
+    <w:p>
+      <w:pPr>
+        <w:pStyle w:val="Heading2"/>
+        <w:rPr/>
+      </w:pPr>
+      <w:bookmarkStart w:id="2" w:name="_jtm72io02b2u"/>
+      <w:bookmarkEnd w:id="2"/>
+      <w:r>
+        <w:rPr>
+          <w:i/>
+          <w:sz w:val="22"/>
+          <w:szCs w:val="22"/>
+        </w:rPr>
+        <w:t>Concate string in result</w:t>
+      </w:r>
+    </w:p>
+    <w:p>
+      <w:pPr>
+        <w:pStyle w:val="Normal"/>
+        <w:rPr/>
+      </w:pPr>
+      <w:r>
+        <w:rPr>
+          <w:i/>
+          <w:sz w:val="24"/>
+          <w:szCs w:val="24"/>
+        </w:rPr>
+        <w:t xml:space="preserve">Use </w:t>
+      </w:r>
+      <w:r>
+        <w:rPr/>
+        <w:t xml:space="preserve">|| </w:t>
+      </w:r>
+      <w:r>
+        <w:rPr>
+          <w:i/>
+        </w:rPr>
+        <w:t>- ex</w:t>
+      </w:r>
+      <w:r>
+        <w:rPr/>
+        <w:t>:</w:t>
+      </w:r>
+    </w:p>
+    <w:p>
+      <w:pPr>
+        <w:pStyle w:val="Normal"/>
+        <w:rPr/>
+      </w:pPr>
+      <w:r>
+        <w:rPr>
+          <w:rFonts w:eastAsia="Courier New" w:cs="Courier New" w:ascii="Courier New" w:hAnsi="Courier New"/>
+        </w:rPr>
+        <w:t>select name || ‘ ‘ || from sometable;</w:t>
+      </w:r>
+    </w:p>
+    <w:p>
+      <w:pPr>
+        <w:pStyle w:val="Normal"/>
+        <w:rPr>
+          <w:rFonts w:ascii="Courier New" w:hAnsi="Courier New" w:eastAsia="Courier New" w:cs="Courier New"/>
+        </w:rPr>
+      </w:pPr>
+      <w:r>
+        <w:rPr>
+          <w:rFonts w:eastAsia="Courier New" w:cs="Courier New" w:ascii="Courier New" w:hAnsi="Courier New"/>
+        </w:rPr>
+      </w:r>
+    </w:p>
+    <w:p>
+      <w:pPr>
+        <w:pStyle w:val="Normal"/>
+        <w:rPr>
+          <w:rFonts w:ascii="Courier New" w:hAnsi="Courier New" w:eastAsia="Courier New" w:cs="Courier New"/>
+        </w:rPr>
+      </w:pPr>
+      <w:r>
+        <w:rPr>
+          <w:rFonts w:eastAsia="Courier New" w:cs="Courier New" w:ascii="Courier New" w:hAnsi="Courier New"/>
+        </w:rPr>
+      </w:r>
+    </w:p>
+    <w:p>
+      <w:pPr>
+        <w:pStyle w:val="Normal"/>
+        <w:pBdr>
+          <w:bottom w:val="single" w:sz="2" w:space="2" w:color="000000"/>
+        </w:pBdr>
+        <w:rPr/>
+      </w:pPr>
+      <w:r>
+        <w:rPr/>
+      </w:r>
+    </w:p>
+    <w:p>
+      <w:pPr>
+        <w:pStyle w:val="Normal"/>
         <w:spacing w:lineRule="auto" w:line="240" w:before="360" w:after="120"/>
         <w:rPr/>
       </w:pPr>
       <w:r>
         <w:rPr/>
+      </w:r>
+    </w:p>
+    <w:p>
+      <w:pPr>
+        <w:pStyle w:val="Heading2"/>
+        <w:rPr/>
+      </w:pPr>
+      <w:r>
+        <w:rPr/>
+        <w:t>CASE</w:t>
+      </w:r>
+    </w:p>
+    <w:p>
+      <w:pPr>
+        <w:pStyle w:val="Heading2"/>
+        <w:rPr/>
+      </w:pPr>
+      <w:bookmarkStart w:id="3" w:name="_vtgq9almlrhp"/>
+      <w:bookmarkEnd w:id="3"/>
+      <w:r>
+        <w:rPr>
+          <w:i/>
+          <w:sz w:val="22"/>
+          <w:szCs w:val="22"/>
+        </w:rPr>
+        <w:t>If-else conditional</w:t>
+      </w:r>
+    </w:p>
+    <w:p>
+      <w:pPr>
+        <w:pStyle w:val="Normal"/>
+        <w:rPr/>
+      </w:pPr>
+      <w:r>
+        <w:rPr>
+          <w:i/>
+          <w:sz w:val="24"/>
+          <w:szCs w:val="24"/>
+        </w:rPr>
+        <w:t>Usage in select, ex:</w:t>
+      </w:r>
+    </w:p>
+    <w:p>
+      <w:pPr>
+        <w:pStyle w:val="Normal"/>
+        <w:rPr/>
+      </w:pPr>
+      <w:r>
+        <w:rPr>
+          <w:rFonts w:eastAsia="Courier New" w:cs="Courier New" w:ascii="Courier New" w:hAnsi="Courier New"/>
+        </w:rPr>
+        <w:t>select m.firstname || ' ' || m.surname as member, f.name,</w:t>
+      </w:r>
+    </w:p>
+    <w:p>
+      <w:pPr>
+        <w:pStyle w:val="Normal"/>
+        <w:rPr/>
+      </w:pPr>
+      <w:r>
+        <w:rPr>
+          <w:rFonts w:eastAsia="Courier New" w:cs="Courier New" w:ascii="Courier New" w:hAnsi="Courier New"/>
+          <w:b/>
+        </w:rPr>
+        <w:t>case</w:t>
+      </w:r>
+    </w:p>
+    <w:p>
+      <w:pPr>
+        <w:pStyle w:val="Normal"/>
+        <w:ind w:firstLine="720"/>
+        <w:rPr/>
+      </w:pPr>
+      <w:r>
+        <w:rPr>
+          <w:rFonts w:eastAsia="Courier New" w:cs="Courier New" w:ascii="Courier New" w:hAnsi="Courier New"/>
+          <w:b/>
+        </w:rPr>
+        <w:t>when m.memid=0 then</w:t>
+      </w:r>
+    </w:p>
+    <w:p>
+      <w:pPr>
+        <w:pStyle w:val="Normal"/>
+        <w:ind w:left="720" w:firstLine="720"/>
+        <w:rPr/>
+      </w:pPr>
+      <w:r>
+        <w:rPr>
+          <w:rFonts w:eastAsia="Courier New" w:cs="Courier New" w:ascii="Courier New" w:hAnsi="Courier New"/>
+          <w:b/>
+        </w:rPr>
+        <w:t>f.guestcost</w:t>
+      </w:r>
+    </w:p>
+    <w:p>
+      <w:pPr>
+        <w:pStyle w:val="Normal"/>
+        <w:ind w:firstLine="720"/>
+        <w:rPr/>
+      </w:pPr>
+      <w:r>
+        <w:rPr>
+          <w:rFonts w:eastAsia="Courier New" w:cs="Courier New" w:ascii="Courier New" w:hAnsi="Courier New"/>
+          <w:b/>
+        </w:rPr>
+        <w:t>else</w:t>
+      </w:r>
+    </w:p>
+    <w:p>
+      <w:pPr>
+        <w:pStyle w:val="Normal"/>
+        <w:ind w:left="720" w:firstLine="720"/>
+        <w:rPr/>
+      </w:pPr>
+      <w:r>
+        <w:rPr>
+          <w:rFonts w:eastAsia="Courier New" w:cs="Courier New" w:ascii="Courier New" w:hAnsi="Courier New"/>
+          <w:b/>
+        </w:rPr>
+        <w:t>f.membercost</w:t>
+      </w:r>
+    </w:p>
+    <w:p>
+      <w:pPr>
+        <w:pStyle w:val="Normal"/>
+        <w:ind w:left="0" w:hanging="0"/>
+        <w:rPr/>
+      </w:pPr>
+      <w:r>
+        <w:rPr>
+          <w:rFonts w:eastAsia="Courier New" w:cs="Courier New" w:ascii="Courier New" w:hAnsi="Courier New"/>
+          <w:b/>
+        </w:rPr>
+        <w:t>end as cost</w:t>
+      </w:r>
+    </w:p>
+    <w:p>
+      <w:pPr>
+        <w:pStyle w:val="Normal"/>
+        <w:rPr/>
+      </w:pPr>
+      <w:r>
+        <w:rPr>
+          <w:rFonts w:eastAsia="Courier New" w:cs="Courier New" w:ascii="Courier New" w:hAnsi="Courier New"/>
+        </w:rPr>
+        <w:t>from members as m</w:t>
+      </w:r>
+    </w:p>
+    <w:p>
+      <w:pPr>
+        <w:pStyle w:val="Normal"/>
+        <w:rPr/>
+      </w:pPr>
+      <w:r>
+        <w:rPr>
+          <w:rFonts w:eastAsia="Courier New" w:cs="Courier New" w:ascii="Courier New" w:hAnsi="Courier New"/>
+        </w:rPr>
+        <w:t xml:space="preserve">… </w:t>
+      </w:r>
+      <w:r>
+        <w:rPr>
+          <w:rFonts w:eastAsia="Courier New" w:cs="Courier New" w:ascii="Courier New" w:hAnsi="Courier New"/>
+        </w:rPr>
+        <w:t>;</w:t>
+      </w:r>
+    </w:p>
+    <w:p>
+      <w:pPr>
+        <w:pStyle w:val="Normal"/>
+        <w:spacing w:lineRule="auto" w:line="240" w:before="360" w:after="120"/>
+        <w:rPr/>
+      </w:pPr>
+      <w:r>
+        <w:rPr/>
+        <w:t>--------------------------------------------------------------------------------------------------------------------------</w:t>
       </w:r>
     </w:p>
     <w:sectPr>
@@ -475,6 +753,7 @@
       <w:rPr>
         <w:rFonts w:ascii="Wingdings" w:hAnsi="Wingdings" w:cs="Wingdings" w:hint="default"/>
         <w:u w:val="none"/>
+        <w:rFonts w:cs="Wingdings"/>
       </w:rPr>
     </w:lvl>
     <w:lvl w:ilvl="1">
@@ -488,6 +767,7 @@
       <w:rPr>
         <w:rFonts w:ascii="Wingdings 2" w:hAnsi="Wingdings 2" w:cs="Wingdings 2" w:hint="default"/>
         <w:u w:val="none"/>
+        <w:rFonts w:cs="Wingdings 2"/>
       </w:rPr>
     </w:lvl>
     <w:lvl w:ilvl="2">
@@ -501,6 +781,7 @@
       <w:rPr>
         <w:rFonts w:ascii="OpenSymbol" w:hAnsi="OpenSymbol" w:cs="OpenSymbol" w:hint="default"/>
         <w:u w:val="none"/>
+        <w:rFonts w:cs="OpenSymbol"/>
       </w:rPr>
     </w:lvl>
     <w:lvl w:ilvl="3">
@@ -514,6 +795,7 @@
       <w:rPr>
         <w:rFonts w:ascii="Wingdings" w:hAnsi="Wingdings" w:cs="Wingdings" w:hint="default"/>
         <w:u w:val="none"/>
+        <w:rFonts w:cs="Wingdings"/>
       </w:rPr>
     </w:lvl>
     <w:lvl w:ilvl="4">
@@ -527,6 +809,7 @@
       <w:rPr>
         <w:rFonts w:ascii="Wingdings 2" w:hAnsi="Wingdings 2" w:cs="Wingdings 2" w:hint="default"/>
         <w:u w:val="none"/>
+        <w:rFonts w:cs="Wingdings 2"/>
       </w:rPr>
     </w:lvl>
     <w:lvl w:ilvl="5">
@@ -540,6 +823,7 @@
       <w:rPr>
         <w:rFonts w:ascii="OpenSymbol" w:hAnsi="OpenSymbol" w:cs="OpenSymbol" w:hint="default"/>
         <w:u w:val="none"/>
+        <w:rFonts w:cs="OpenSymbol"/>
       </w:rPr>
     </w:lvl>
     <w:lvl w:ilvl="6">
@@ -553,6 +837,7 @@
       <w:rPr>
         <w:rFonts w:ascii="Wingdings" w:hAnsi="Wingdings" w:cs="Wingdings" w:hint="default"/>
         <w:u w:val="none"/>
+        <w:rFonts w:cs="Wingdings"/>
       </w:rPr>
     </w:lvl>
     <w:lvl w:ilvl="7">
@@ -566,6 +851,7 @@
       <w:rPr>
         <w:rFonts w:ascii="Wingdings 2" w:hAnsi="Wingdings 2" w:cs="Wingdings 2" w:hint="default"/>
         <w:u w:val="none"/>
+        <w:rFonts w:cs="Wingdings 2"/>
       </w:rPr>
     </w:lvl>
     <w:lvl w:ilvl="8">
@@ -579,6 +865,7 @@
       <w:rPr>
         <w:rFonts w:ascii="OpenSymbol" w:hAnsi="OpenSymbol" w:cs="OpenSymbol" w:hint="default"/>
         <w:u w:val="none"/>
+        <w:rFonts w:cs="OpenSymbol"/>
       </w:rPr>
     </w:lvl>
   </w:abstractNum>
@@ -716,7 +1003,6 @@
     <w:rPrDefault>
       <w:rPr>
         <w:rFonts w:ascii="Arial" w:hAnsi="Arial" w:eastAsia="Arial" w:cs="Arial"/>
-        <w:sz w:val="22"/>
         <w:szCs w:val="22"/>
         <w:lang w:val="en" w:eastAsia="zh-CN" w:bidi="hi-IN"/>
       </w:rPr>
@@ -732,11 +1018,13 @@
     <w:qFormat/>
     <w:pPr>
       <w:widowControl w:val="false"/>
+      <w:bidi w:val="0"/>
       <w:spacing w:lineRule="auto" w:line="276"/>
+      <w:jc w:val="left"/>
     </w:pPr>
     <w:rPr>
       <w:rFonts w:ascii="Arial" w:hAnsi="Arial" w:eastAsia="Arial" w:cs="Arial"/>
-      <w:color w:val="auto"/>
+      <w:color w:val="00000A"/>
       <w:sz w:val="22"/>
       <w:szCs w:val="22"/>
       <w:lang w:val="en" w:eastAsia="zh-CN" w:bidi="hi-IN"/>
@@ -744,99 +1032,113 @@
   </w:style>
   <w:style w:type="paragraph" w:styleId="Heading1">
     <w:name w:val="Heading 1"/>
-    <w:basedOn w:val="Normal1"/>
     <w:next w:val="Normal"/>
     <w:qFormat/>
     <w:pPr>
       <w:keepNext/>
       <w:keepLines/>
+      <w:widowControl w:val="false"/>
       <w:spacing w:lineRule="auto" w:line="240" w:before="400" w:after="120"/>
     </w:pPr>
     <w:rPr>
+      <w:rFonts w:ascii="Arial" w:hAnsi="Arial" w:eastAsia="Arial" w:cs="Arial"/>
+      <w:color w:val="auto"/>
       <w:sz w:val="40"/>
       <w:szCs w:val="40"/>
+      <w:lang w:val="en" w:eastAsia="zh-CN" w:bidi="hi-IN"/>
     </w:rPr>
   </w:style>
   <w:style w:type="paragraph" w:styleId="Heading2">
     <w:name w:val="Heading 2"/>
-    <w:basedOn w:val="Normal1"/>
     <w:next w:val="Normal"/>
     <w:qFormat/>
     <w:pPr>
       <w:keepNext/>
       <w:keepLines/>
+      <w:widowControl w:val="false"/>
       <w:spacing w:lineRule="auto" w:line="240" w:before="360" w:after="120"/>
     </w:pPr>
     <w:rPr>
+      <w:rFonts w:ascii="Arial" w:hAnsi="Arial" w:eastAsia="Arial" w:cs="Arial"/>
       <w:b w:val="false"/>
+      <w:color w:val="auto"/>
       <w:sz w:val="32"/>
       <w:szCs w:val="32"/>
+      <w:lang w:val="en" w:eastAsia="zh-CN" w:bidi="hi-IN"/>
     </w:rPr>
   </w:style>
   <w:style w:type="paragraph" w:styleId="Heading3">
     <w:name w:val="Heading 3"/>
-    <w:basedOn w:val="Normal1"/>
     <w:next w:val="Normal"/>
     <w:qFormat/>
     <w:pPr>
       <w:keepNext/>
       <w:keepLines/>
+      <w:widowControl w:val="false"/>
       <w:spacing w:lineRule="auto" w:line="240" w:before="320" w:after="80"/>
     </w:pPr>
     <w:rPr>
+      <w:rFonts w:ascii="Arial" w:hAnsi="Arial" w:eastAsia="Arial" w:cs="Arial"/>
       <w:b w:val="false"/>
       <w:color w:val="434343"/>
       <w:sz w:val="28"/>
       <w:szCs w:val="28"/>
+      <w:lang w:val="en" w:eastAsia="zh-CN" w:bidi="hi-IN"/>
     </w:rPr>
   </w:style>
   <w:style w:type="paragraph" w:styleId="Heading4">
     <w:name w:val="Heading 4"/>
-    <w:basedOn w:val="Normal1"/>
     <w:next w:val="Normal"/>
     <w:qFormat/>
     <w:pPr>
       <w:keepNext/>
       <w:keepLines/>
+      <w:widowControl w:val="false"/>
       <w:spacing w:lineRule="auto" w:line="240" w:before="280" w:after="80"/>
     </w:pPr>
     <w:rPr>
+      <w:rFonts w:ascii="Arial" w:hAnsi="Arial" w:eastAsia="Arial" w:cs="Arial"/>
       <w:color w:val="666666"/>
       <w:sz w:val="24"/>
       <w:szCs w:val="24"/>
+      <w:lang w:val="en" w:eastAsia="zh-CN" w:bidi="hi-IN"/>
     </w:rPr>
   </w:style>
   <w:style w:type="paragraph" w:styleId="Heading5">
     <w:name w:val="Heading 5"/>
-    <w:basedOn w:val="Normal1"/>
     <w:next w:val="Normal"/>
     <w:qFormat/>
     <w:pPr>
       <w:keepNext/>
       <w:keepLines/>
+      <w:widowControl w:val="false"/>
       <w:spacing w:lineRule="auto" w:line="240" w:before="240" w:after="80"/>
     </w:pPr>
     <w:rPr>
+      <w:rFonts w:ascii="Arial" w:hAnsi="Arial" w:eastAsia="Arial" w:cs="Arial"/>
       <w:color w:val="666666"/>
       <w:sz w:val="22"/>
       <w:szCs w:val="22"/>
+      <w:lang w:val="en" w:eastAsia="zh-CN" w:bidi="hi-IN"/>
     </w:rPr>
   </w:style>
   <w:style w:type="paragraph" w:styleId="Heading6">
     <w:name w:val="Heading 6"/>
-    <w:basedOn w:val="Normal1"/>
     <w:next w:val="Normal"/>
     <w:qFormat/>
     <w:pPr>
       <w:keepNext/>
       <w:keepLines/>
+      <w:widowControl w:val="false"/>
       <w:spacing w:lineRule="auto" w:line="240" w:before="240" w:after="80"/>
     </w:pPr>
     <w:rPr>
+      <w:rFonts w:ascii="Arial" w:hAnsi="Arial" w:eastAsia="Arial" w:cs="Arial"/>
       <w:i/>
       <w:color w:val="666666"/>
       <w:sz w:val="22"/>
       <w:szCs w:val="22"/>
+      <w:lang w:val="en" w:eastAsia="zh-CN" w:bidi="hi-IN"/>
     </w:rPr>
   </w:style>
   <w:style w:type="character" w:styleId="ListLabel1">
@@ -852,6 +1154,30 @@
       <w:color w:val="000080"/>
       <w:u w:val="single"/>
       <w:lang w:val="zxx" w:eastAsia="zxx" w:bidi="zxx"/>
+    </w:rPr>
+  </w:style>
+  <w:style w:type="character" w:styleId="ListLabel2">
+    <w:name w:val="ListLabel 2"/>
+    <w:qFormat/>
+    <w:rPr>
+      <w:rFonts w:cs="Wingdings"/>
+      <w:u w:val="none"/>
+    </w:rPr>
+  </w:style>
+  <w:style w:type="character" w:styleId="ListLabel3">
+    <w:name w:val="ListLabel 3"/>
+    <w:qFormat/>
+    <w:rPr>
+      <w:rFonts w:cs="Wingdings 2"/>
+      <w:u w:val="none"/>
+    </w:rPr>
+  </w:style>
+  <w:style w:type="character" w:styleId="ListLabel4">
+    <w:name w:val="ListLabel 4"/>
+    <w:qFormat/>
+    <w:rPr>
+      <w:rFonts w:cs="OpenSymbol"/>
+      <w:u w:val="none"/>
     </w:rPr>
   </w:style>
   <w:style w:type="paragraph" w:styleId="Heading">
@@ -912,7 +1238,7 @@
       <w:rFonts w:cs="Lucida Sans"/>
     </w:rPr>
   </w:style>
-  <w:style w:type="paragraph" w:styleId="Normal1" w:default="1">
+  <w:style w:type="paragraph" w:styleId="LOnormal" w:default="1">
     <w:name w:val="LO-normal"/>
     <w:qFormat/>
     <w:pPr>
@@ -923,7 +1249,7 @@
     </w:pPr>
     <w:rPr>
       <w:rFonts w:ascii="Arial" w:hAnsi="Arial" w:eastAsia="Arial" w:cs="Arial"/>
-      <w:color w:val="auto"/>
+      <w:color w:val="00000A"/>
       <w:sz w:val="22"/>
       <w:szCs w:val="22"/>
       <w:lang w:val="en" w:eastAsia="zh-CN" w:bidi="hi-IN"/>
@@ -931,7 +1257,7 @@
   </w:style>
   <w:style w:type="paragraph" w:styleId="Title">
     <w:name w:val="Title"/>
-    <w:basedOn w:val="Normal1"/>
+    <w:basedOn w:val="LOnormal"/>
     <w:next w:val="Normal"/>
     <w:qFormat/>
     <w:pPr>
@@ -946,7 +1272,7 @@
   </w:style>
   <w:style w:type="paragraph" w:styleId="Subtitle">
     <w:name w:val="Subtitle"/>
-    <w:basedOn w:val="Normal1"/>
+    <w:basedOn w:val="LOnormal"/>
     <w:next w:val="Normal"/>
     <w:qFormat/>
     <w:pPr>

</xml_diff>

<commit_message>
docs: sub query, in operator
</commit_message>
<xml_diff>
--- a/SQL_postgres.docx
+++ b/SQL_postgres.docx
@@ -700,6 +700,9 @@
     <w:p>
       <w:pPr>
         <w:pStyle w:val="Normal"/>
+        <w:pBdr>
+          <w:bottom w:val="single" w:sz="2" w:space="2" w:color="000000"/>
+        </w:pBdr>
         <w:rPr/>
       </w:pPr>
       <w:r>
@@ -713,6 +716,442 @@
           <w:rFonts w:eastAsia="Courier New" w:cs="Courier New" w:ascii="Courier New" w:hAnsi="Courier New"/>
         </w:rPr>
         <w:t>;</w:t>
+      </w:r>
+    </w:p>
+    <w:p>
+      <w:pPr>
+        <w:pStyle w:val="Heading2"/>
+        <w:rPr/>
+      </w:pPr>
+      <w:r>
+        <w:rPr/>
+        <w:t>SUB QUERY</w:t>
+      </w:r>
+    </w:p>
+    <w:p>
+      <w:pPr>
+        <w:pStyle w:val="Heading2"/>
+        <w:rPr/>
+      </w:pPr>
+      <w:bookmarkStart w:id="4" w:name="_v6bz7xcu548"/>
+      <w:bookmarkEnd w:id="4"/>
+      <w:r>
+        <w:rPr>
+          <w:i/>
+          <w:sz w:val="22"/>
+          <w:szCs w:val="22"/>
+        </w:rPr>
+        <w:t>Query inside query</w:t>
+      </w:r>
+    </w:p>
+    <w:p>
+      <w:pPr>
+        <w:pStyle w:val="Normal"/>
+        <w:rPr/>
+      </w:pPr>
+      <w:r>
+        <w:rPr>
+          <w:i/>
+          <w:sz w:val="24"/>
+          <w:szCs w:val="24"/>
+        </w:rPr>
+        <w:t>Usage in select, ex:</w:t>
+      </w:r>
+    </w:p>
+    <w:p>
+      <w:pPr>
+        <w:pStyle w:val="Normal"/>
+        <w:rPr/>
+      </w:pPr>
+      <w:r>
+        <w:rPr>
+          <w:rFonts w:eastAsia="Courier New" w:cs="Courier New" w:ascii="Courier New" w:hAnsi="Courier New"/>
+        </w:rPr>
+        <w:t>select distinct mems.firstname || ' ' ||  mems.surname as member,</w:t>
+        <w:br/>
+      </w:r>
+      <w:r>
+        <w:rPr>
+          <w:rFonts w:eastAsia="Courier New" w:cs="Courier New" w:ascii="Courier New" w:hAnsi="Courier New"/>
+          <w:b/>
+        </w:rPr>
+        <w:tab/>
+        <w:t xml:space="preserve">(select recs.firstname || ' ' || recs.surname as recommender </w:t>
+        <w:br/>
+        <w:tab/>
+        <w:tab/>
+        <w:t xml:space="preserve">from cd.members recs </w:t>
+        <w:br/>
+        <w:tab/>
+        <w:tab/>
+        <w:t>where recs.memid = mems.recommendedby</w:t>
+        <w:br/>
+        <w:tab/>
+        <w:t>)</w:t>
+      </w:r>
+      <w:r>
+        <w:rPr>
+          <w:rFonts w:eastAsia="Courier New" w:cs="Courier New" w:ascii="Courier New" w:hAnsi="Courier New"/>
+        </w:rPr>
+        <w:br/>
+        <w:tab/>
+        <w:t xml:space="preserve">from </w:t>
+        <w:br/>
+        <w:tab/>
+        <w:tab/>
+        <w:t>cd.members mems</w:t>
+        <w:br/>
+        <w:t>order by member;</w:t>
+      </w:r>
+    </w:p>
+    <w:p>
+      <w:pPr>
+        <w:pStyle w:val="Normal"/>
+        <w:rPr>
+          <w:rFonts w:ascii="Courier New" w:hAnsi="Courier New" w:eastAsia="Courier New" w:cs="Courier New"/>
+        </w:rPr>
+      </w:pPr>
+      <w:r>
+        <w:rPr>
+          <w:rFonts w:eastAsia="Courier New" w:cs="Courier New" w:ascii="Courier New" w:hAnsi="Courier New"/>
+        </w:rPr>
+      </w:r>
+    </w:p>
+    <w:p>
+      <w:pPr>
+        <w:pStyle w:val="Normal"/>
+        <w:rPr/>
+      </w:pPr>
+      <w:r>
+        <w:rPr>
+          <w:rFonts w:eastAsia="Courier New" w:cs="Courier New" w:ascii="Courier New" w:hAnsi="Courier New"/>
+        </w:rPr>
+        <w:t xml:space="preserve">select name from </w:t>
+      </w:r>
+      <w:r>
+        <w:rPr>
+          <w:rFonts w:eastAsia="Courier New" w:cs="Courier New" w:ascii="Courier New" w:hAnsi="Courier New"/>
+          <w:b/>
+        </w:rPr>
+        <w:t>(</w:t>
+      </w:r>
+    </w:p>
+    <w:p>
+      <w:pPr>
+        <w:pStyle w:val="Normal"/>
+        <w:rPr/>
+      </w:pPr>
+      <w:r>
+        <w:rPr>
+          <w:rFonts w:eastAsia="Courier New" w:cs="Courier New" w:ascii="Courier New" w:hAnsi="Courier New"/>
+          <w:b/>
+        </w:rPr>
+        <w:tab/>
+        <w:t>select m.firstname as name</w:t>
+      </w:r>
+    </w:p>
+    <w:p>
+      <w:pPr>
+        <w:pStyle w:val="Normal"/>
+        <w:rPr/>
+      </w:pPr>
+      <w:r>
+        <w:rPr>
+          <w:rFonts w:eastAsia="Courier New" w:cs="Courier New" w:ascii="Courier New" w:hAnsi="Courier New"/>
+          <w:b/>
+        </w:rPr>
+        <w:tab/>
+        <w:tab/>
+        <w:t>from member m</w:t>
+      </w:r>
+    </w:p>
+    <w:p>
+      <w:pPr>
+        <w:pStyle w:val="Normal"/>
+        <w:rPr/>
+      </w:pPr>
+      <w:r>
+        <w:rPr>
+          <w:rFonts w:eastAsia="Courier New" w:cs="Courier New" w:ascii="Courier New" w:hAnsi="Courier New"/>
+          <w:b/>
+        </w:rPr>
+        <w:tab/>
+        <w:tab/>
+        <w:t>where m.id &gt; 0</w:t>
+      </w:r>
+    </w:p>
+    <w:p>
+      <w:pPr>
+        <w:pStyle w:val="Normal"/>
+        <w:rPr/>
+      </w:pPr>
+      <w:r>
+        <w:rPr>
+          <w:rFonts w:eastAsia="Courier New" w:cs="Courier New" w:ascii="Courier New" w:hAnsi="Courier New"/>
+          <w:b/>
+        </w:rPr>
+        <w:t>) as listmember</w:t>
+      </w:r>
+    </w:p>
+    <w:p>
+      <w:pPr>
+        <w:pStyle w:val="Normal"/>
+        <w:rPr/>
+      </w:pPr>
+      <w:r>
+        <w:rPr>
+          <w:rFonts w:eastAsia="Courier New" w:cs="Courier New" w:ascii="Courier New" w:hAnsi="Courier New"/>
+        </w:rPr>
+        <w:t>where … ;</w:t>
+      </w:r>
+    </w:p>
+    <w:p>
+      <w:pPr>
+        <w:pStyle w:val="Normal"/>
+        <w:rPr>
+          <w:rFonts w:ascii="Courier New" w:hAnsi="Courier New" w:eastAsia="Courier New" w:cs="Courier New"/>
+        </w:rPr>
+      </w:pPr>
+      <w:r>
+        <w:rPr>
+          <w:rFonts w:eastAsia="Courier New" w:cs="Courier New" w:ascii="Courier New" w:hAnsi="Courier New"/>
+        </w:rPr>
+      </w:r>
+    </w:p>
+    <w:p>
+      <w:pPr>
+        <w:pStyle w:val="Normal"/>
+        <w:rPr>
+          <w:rFonts w:ascii="Courier New" w:hAnsi="Courier New" w:eastAsia="Courier New" w:cs="Courier New"/>
+        </w:rPr>
+      </w:pPr>
+      <w:r>
+        <w:rPr>
+          <w:rFonts w:eastAsia="Courier New" w:cs="Courier New" w:ascii="Courier New" w:hAnsi="Courier New"/>
+        </w:rPr>
+      </w:r>
+    </w:p>
+    <w:p>
+      <w:pPr>
+        <w:pStyle w:val="Normal"/>
+        <w:rPr>
+          <w:rFonts w:ascii="Courier New" w:hAnsi="Courier New" w:eastAsia="Courier New" w:cs="Courier New"/>
+        </w:rPr>
+      </w:pPr>
+      <w:r>
+        <w:rPr>
+          <w:rFonts w:eastAsia="Courier New" w:cs="Courier New" w:ascii="Courier New" w:hAnsi="Courier New"/>
+        </w:rPr>
+      </w:r>
+    </w:p>
+    <w:p>
+      <w:pPr>
+        <w:pStyle w:val="Normal"/>
+        <w:pBdr>
+          <w:bottom w:val="single" w:sz="2" w:space="2" w:color="000000"/>
+        </w:pBdr>
+        <w:rPr/>
+      </w:pPr>
+      <w:r>
+        <w:rPr/>
+      </w:r>
+    </w:p>
+    <w:p>
+      <w:pPr>
+        <w:pStyle w:val="Normal"/>
+        <w:spacing w:lineRule="auto" w:line="240" w:before="360" w:after="120"/>
+        <w:rPr/>
+      </w:pPr>
+      <w:r>
+        <w:rPr/>
+      </w:r>
+    </w:p>
+    <w:p>
+      <w:pPr>
+        <w:pStyle w:val="Normal"/>
+        <w:spacing w:lineRule="auto" w:line="240" w:before="360" w:after="120"/>
+        <w:rPr/>
+      </w:pPr>
+      <w:r>
+        <w:rPr/>
+      </w:r>
+    </w:p>
+    <w:p>
+      <w:pPr>
+        <w:pStyle w:val="Heading2"/>
+        <w:rPr/>
+      </w:pPr>
+      <w:r>
+        <w:rPr/>
+        <w:t>IN OPERATOR</w:t>
+      </w:r>
+    </w:p>
+    <w:p>
+      <w:pPr>
+        <w:pStyle w:val="Heading2"/>
+        <w:rPr/>
+      </w:pPr>
+      <w:bookmarkStart w:id="5" w:name="_j3sby2g6g0ds"/>
+      <w:bookmarkEnd w:id="5"/>
+      <w:r>
+        <w:rPr>
+          <w:i/>
+          <w:sz w:val="22"/>
+          <w:szCs w:val="22"/>
+        </w:rPr>
+        <w:t>Select condition of multiple values, shorthand of multiple OR condition</w:t>
+      </w:r>
+    </w:p>
+    <w:p>
+      <w:pPr>
+        <w:pStyle w:val="Normal"/>
+        <w:rPr/>
+      </w:pPr>
+      <w:r>
+        <w:rPr>
+          <w:i/>
+          <w:sz w:val="24"/>
+          <w:szCs w:val="24"/>
+        </w:rPr>
+        <w:t>Usage ex:</w:t>
+      </w:r>
+    </w:p>
+    <w:p>
+      <w:pPr>
+        <w:pStyle w:val="Normal"/>
+        <w:rPr>
+          <w:sz w:val="24"/>
+          <w:szCs w:val="24"/>
+        </w:rPr>
+      </w:pPr>
+      <w:r>
+        <w:rPr>
+          <w:sz w:val="24"/>
+          <w:szCs w:val="24"/>
+        </w:rPr>
+      </w:r>
+    </w:p>
+    <w:p>
+      <w:pPr>
+        <w:pStyle w:val="Normal"/>
+        <w:rPr/>
+      </w:pPr>
+      <w:r>
+        <w:rPr>
+          <w:rFonts w:eastAsia="Courier New" w:cs="Courier New" w:ascii="Courier New" w:hAnsi="Courier New"/>
+        </w:rPr>
+        <w:t>select * from listmember</w:t>
+      </w:r>
+    </w:p>
+    <w:p>
+      <w:pPr>
+        <w:pStyle w:val="Normal"/>
+        <w:rPr/>
+      </w:pPr>
+      <w:r>
+        <w:rPr>
+          <w:rFonts w:eastAsia="Courier New" w:cs="Courier New" w:ascii="Courier New" w:hAnsi="Courier New"/>
+        </w:rPr>
+        <w:t xml:space="preserve">where id </w:t>
+      </w:r>
+      <w:r>
+        <w:rPr>
+          <w:rFonts w:eastAsia="Courier New" w:cs="Courier New" w:ascii="Courier New" w:hAnsi="Courier New"/>
+          <w:b/>
+        </w:rPr>
+        <w:t>in</w:t>
+      </w:r>
+      <w:r>
+        <w:rPr>
+          <w:rFonts w:eastAsia="Courier New" w:cs="Courier New" w:ascii="Courier New" w:hAnsi="Courier New"/>
+        </w:rPr>
+        <w:t xml:space="preserve"> (1,3,5,7,9);</w:t>
+      </w:r>
+    </w:p>
+    <w:p>
+      <w:pPr>
+        <w:pStyle w:val="Normal"/>
+        <w:rPr/>
+      </w:pPr>
+      <w:r>
+        <w:rPr/>
+      </w:r>
+    </w:p>
+    <w:p>
+      <w:pPr>
+        <w:pStyle w:val="Normal"/>
+        <w:rPr/>
+      </w:pPr>
+      <w:r>
+        <w:rPr>
+          <w:rFonts w:eastAsia="Courier New" w:cs="Courier New" w:ascii="Courier New" w:hAnsi="Courier New"/>
+        </w:rPr>
+        <w:t>select * from listmember as lm</w:t>
+      </w:r>
+    </w:p>
+    <w:p>
+      <w:pPr>
+        <w:pStyle w:val="Normal"/>
+        <w:rPr/>
+      </w:pPr>
+      <w:r>
+        <w:rPr>
+          <w:rFonts w:eastAsia="Courier New" w:cs="Courier New" w:ascii="Courier New" w:hAnsi="Courier New"/>
+        </w:rPr>
+        <w:t xml:space="preserve">where lm.id </w:t>
+      </w:r>
+      <w:r>
+        <w:rPr>
+          <w:rFonts w:eastAsia="Courier New" w:cs="Courier New" w:ascii="Courier New" w:hAnsi="Courier New"/>
+          <w:b/>
+        </w:rPr>
+        <w:t>in</w:t>
+      </w:r>
+      <w:r>
+        <w:rPr>
+          <w:rFonts w:eastAsia="Courier New" w:cs="Courier New" w:ascii="Courier New" w:hAnsi="Courier New"/>
+        </w:rPr>
+        <w:t xml:space="preserve"> (</w:t>
+      </w:r>
+    </w:p>
+    <w:p>
+      <w:pPr>
+        <w:pStyle w:val="Normal"/>
+        <w:ind w:firstLine="720"/>
+        <w:rPr/>
+      </w:pPr>
+      <w:r>
+        <w:rPr>
+          <w:rFonts w:eastAsia="Courier New" w:cs="Courier New" w:ascii="Courier New" w:hAnsi="Courier New"/>
+        </w:rPr>
+        <w:t>select lu.id from listuser</w:t>
+      </w:r>
+    </w:p>
+    <w:p>
+      <w:pPr>
+        <w:pStyle w:val="Normal"/>
+        <w:ind w:firstLine="720"/>
+        <w:rPr/>
+      </w:pPr>
+      <w:r>
+        <w:rPr>
+          <w:rFonts w:eastAsia="Courier New" w:cs="Courier New" w:ascii="Courier New" w:hAnsi="Courier New"/>
+        </w:rPr>
+        <w:t>);</w:t>
+      </w:r>
+    </w:p>
+    <w:p>
+      <w:pPr>
+        <w:pStyle w:val="Normal"/>
+        <w:ind w:firstLine="720"/>
+        <w:rPr>
+          <w:rFonts w:ascii="Courier New" w:hAnsi="Courier New" w:eastAsia="Courier New" w:cs="Courier New"/>
+        </w:rPr>
+      </w:pPr>
+      <w:r>
+        <w:rPr>
+          <w:rFonts w:eastAsia="Courier New" w:cs="Courier New" w:ascii="Courier New" w:hAnsi="Courier New"/>
+        </w:rPr>
       </w:r>
     </w:p>
     <w:p>

</xml_diff>

<commit_message>
docs: distinct operator, union
</commit_message>
<xml_diff>
--- a/SQL_postgres.docx
+++ b/SQL_postgres.docx
@@ -251,6 +251,9 @@
           <w:ilvl w:val="1"/>
           <w:numId w:val="1"/>
         </w:numPr>
+        <w:pBdr>
+          <w:bottom w:val="single" w:sz="2" w:space="2" w:color="000000"/>
+        </w:pBdr>
         <w:spacing w:lineRule="auto" w:line="240" w:before="0" w:after="220"/>
         <w:ind w:left="1440" w:hanging="360"/>
         <w:rPr/>
@@ -267,7 +270,6 @@
       </w:pPr>
       <w:r>
         <w:rPr/>
-        <w:t>--------------------------------------------------------------------------------------------------------------------------</w:t>
       </w:r>
     </w:p>
     <w:p>
@@ -420,20 +422,22 @@
     <w:p>
       <w:pPr>
         <w:pStyle w:val="Normal"/>
-        <w:rPr/>
-      </w:pPr>
-      <w:r>
-        <w:rPr/>
-      </w:r>
-    </w:p>
-    <w:p>
-      <w:pPr>
-        <w:pStyle w:val="Normal"/>
-        <w:rPr/>
-      </w:pPr>
-      <w:r>
-        <w:rPr/>
-        <w:t>--------------------------------------------------------------------------------------------------------------------------</w:t>
+        <w:pBdr>
+          <w:bottom w:val="single" w:sz="2" w:space="2" w:color="000000"/>
+        </w:pBdr>
+        <w:rPr/>
+      </w:pPr>
+      <w:r>
+        <w:rPr/>
+      </w:r>
+    </w:p>
+    <w:p>
+      <w:pPr>
+        <w:pStyle w:val="Normal"/>
+        <w:rPr/>
+      </w:pPr>
+      <w:r>
+        <w:rPr/>
       </w:r>
     </w:p>
     <w:p>
@@ -1143,7 +1147,180 @@
     <w:p>
       <w:pPr>
         <w:pStyle w:val="Normal"/>
+        <w:pBdr>
+          <w:bottom w:val="single" w:sz="2" w:space="2" w:color="000000"/>
+        </w:pBdr>
         <w:ind w:firstLine="720"/>
+        <w:rPr/>
+      </w:pPr>
+      <w:r>
+        <w:rPr/>
+      </w:r>
+    </w:p>
+    <w:p>
+      <w:pPr>
+        <w:pStyle w:val="Heading2"/>
+        <w:rPr/>
+      </w:pPr>
+      <w:r>
+        <w:rPr/>
+        <w:t>UNIQUE RESULT (DISTINCT)</w:t>
+      </w:r>
+    </w:p>
+    <w:p>
+      <w:pPr>
+        <w:pStyle w:val="Heading2"/>
+        <w:rPr/>
+      </w:pPr>
+      <w:bookmarkStart w:id="6" w:name="_3837ht4ieyig"/>
+      <w:bookmarkEnd w:id="6"/>
+      <w:r>
+        <w:rPr>
+          <w:i/>
+          <w:sz w:val="22"/>
+          <w:szCs w:val="22"/>
+        </w:rPr>
+        <w:t>Get unique / distinct result of the column</w:t>
+      </w:r>
+    </w:p>
+    <w:p>
+      <w:pPr>
+        <w:pStyle w:val="Normal"/>
+        <w:rPr/>
+      </w:pPr>
+      <w:r>
+        <w:rPr>
+          <w:i/>
+        </w:rPr>
+        <w:t>Example:</w:t>
+        <w:br/>
+      </w:r>
+    </w:p>
+    <w:p>
+      <w:pPr>
+        <w:pStyle w:val="Normal"/>
+        <w:rPr/>
+      </w:pPr>
+      <w:r>
+        <w:rPr>
+          <w:i/>
+        </w:rPr>
+        <w:t>Use</w:t>
+      </w:r>
+      <w:r>
+        <w:rPr/>
+        <w:t xml:space="preserve"> </w:t>
+      </w:r>
+      <w:r>
+        <w:rPr>
+          <w:rFonts w:eastAsia="Courier New" w:cs="Courier New" w:ascii="Courier New" w:hAnsi="Courier New"/>
+        </w:rPr>
+        <w:t>‘distinct’</w:t>
+      </w:r>
+      <w:r>
+        <w:rPr/>
+        <w:t xml:space="preserve">, </w:t>
+      </w:r>
+      <w:r>
+        <w:rPr>
+          <w:i/>
+        </w:rPr>
+        <w:t>ex</w:t>
+      </w:r>
+      <w:r>
+        <w:rPr/>
+        <w:t>:</w:t>
+      </w:r>
+    </w:p>
+    <w:p>
+      <w:pPr>
+        <w:pStyle w:val="Normal"/>
+        <w:rPr/>
+      </w:pPr>
+      <w:r>
+        <w:rPr>
+          <w:rFonts w:eastAsia="Courier New" w:cs="Courier New" w:ascii="Courier New" w:hAnsi="Courier New"/>
+        </w:rPr>
+        <w:t xml:space="preserve">select </w:t>
+      </w:r>
+      <w:r>
+        <w:rPr>
+          <w:rFonts w:eastAsia="Courier New" w:cs="Courier New" w:ascii="Courier New" w:hAnsi="Courier New"/>
+          <w:b/>
+        </w:rPr>
+        <w:t>distinct</w:t>
+      </w:r>
+      <w:r>
+        <w:rPr>
+          <w:rFonts w:eastAsia="Courier New" w:cs="Courier New" w:ascii="Courier New" w:hAnsi="Courier New"/>
+        </w:rPr>
+        <w:t xml:space="preserve"> name from list;</w:t>
+      </w:r>
+    </w:p>
+    <w:p>
+      <w:pPr>
+        <w:pStyle w:val="Normal"/>
+        <w:pBdr>
+          <w:bottom w:val="single" w:sz="2" w:space="2" w:color="000000"/>
+        </w:pBdr>
+        <w:rPr/>
+      </w:pPr>
+      <w:r>
+        <w:rPr/>
+      </w:r>
+    </w:p>
+    <w:p>
+      <w:pPr>
+        <w:pStyle w:val="Normal"/>
+        <w:rPr/>
+      </w:pPr>
+      <w:r>
+        <w:rPr/>
+      </w:r>
+    </w:p>
+    <w:p>
+      <w:pPr>
+        <w:pStyle w:val="Heading2"/>
+        <w:rPr/>
+      </w:pPr>
+      <w:bookmarkStart w:id="7" w:name="_a71rub49is21"/>
+      <w:bookmarkEnd w:id="7"/>
+      <w:r>
+        <w:rPr/>
+        <w:t>UNION</w:t>
+      </w:r>
+    </w:p>
+    <w:p>
+      <w:pPr>
+        <w:pStyle w:val="Heading2"/>
+        <w:rPr/>
+      </w:pPr>
+      <w:bookmarkStart w:id="8" w:name="_4ndqcnxqmswv"/>
+      <w:bookmarkEnd w:id="8"/>
+      <w:r>
+        <w:rPr>
+          <w:i/>
+          <w:sz w:val="22"/>
+          <w:szCs w:val="22"/>
+        </w:rPr>
+        <w:t>Combining results from multiple queries</w:t>
+      </w:r>
+    </w:p>
+    <w:p>
+      <w:pPr>
+        <w:pStyle w:val="Normal"/>
+        <w:rPr/>
+      </w:pPr>
+      <w:r>
+        <w:rPr>
+          <w:i/>
+        </w:rPr>
+        <w:t>Example:</w:t>
+      </w:r>
+    </w:p>
+    <w:p>
+      <w:pPr>
+        <w:pStyle w:val="Normal"/>
         <w:rPr>
           <w:rFonts w:ascii="Courier New" w:hAnsi="Courier New" w:eastAsia="Courier New" w:cs="Courier New"/>
         </w:rPr>
@@ -1157,12 +1334,86 @@
     <w:p>
       <w:pPr>
         <w:pStyle w:val="Normal"/>
+        <w:rPr/>
+      </w:pPr>
+      <w:r>
+        <w:rPr>
+          <w:rFonts w:eastAsia="Courier New" w:cs="Courier New" w:ascii="Courier New" w:hAnsi="Courier New"/>
+        </w:rPr>
+        <w:t xml:space="preserve">select surname </w:t>
+        <w:br/>
+        <w:tab/>
+        <w:t>from cd.members</w:t>
+        <w:br/>
+      </w:r>
+      <w:r>
+        <w:rPr>
+          <w:rFonts w:eastAsia="Courier New" w:cs="Courier New" w:ascii="Courier New" w:hAnsi="Courier New"/>
+          <w:b/>
+        </w:rPr>
+        <w:t>union</w:t>
+      </w:r>
+      <w:r>
+        <w:rPr>
+          <w:rFonts w:eastAsia="Courier New" w:cs="Courier New" w:ascii="Courier New" w:hAnsi="Courier New"/>
+        </w:rPr>
+        <w:br/>
+        <w:t>select name</w:t>
+        <w:br/>
+        <w:tab/>
+        <w:t xml:space="preserve">from cd.facilities; </w:t>
+      </w:r>
+    </w:p>
+    <w:p>
+      <w:pPr>
+        <w:pStyle w:val="Normal"/>
+        <w:pBdr>
+          <w:bottom w:val="single" w:sz="2" w:space="2" w:color="000000"/>
+        </w:pBdr>
+        <w:rPr/>
+      </w:pPr>
+      <w:r>
+        <w:rPr/>
+      </w:r>
+    </w:p>
+    <w:p>
+      <w:pPr>
+        <w:pStyle w:val="Normal"/>
         <w:spacing w:lineRule="auto" w:line="240" w:before="360" w:after="120"/>
         <w:rPr/>
       </w:pPr>
       <w:r>
         <w:rPr/>
-        <w:t>--------------------------------------------------------------------------------------------------------------------------</w:t>
+      </w:r>
+    </w:p>
+    <w:p>
+      <w:pPr>
+        <w:pStyle w:val="Normal"/>
+        <w:spacing w:lineRule="auto" w:line="240" w:before="360" w:after="120"/>
+        <w:rPr/>
+      </w:pPr>
+      <w:r>
+        <w:rPr/>
+      </w:r>
+    </w:p>
+    <w:p>
+      <w:pPr>
+        <w:pStyle w:val="Normal"/>
+        <w:spacing w:lineRule="auto" w:line="240" w:before="360" w:after="120"/>
+        <w:rPr/>
+      </w:pPr>
+      <w:r>
+        <w:rPr/>
+      </w:r>
+    </w:p>
+    <w:p>
+      <w:pPr>
+        <w:pStyle w:val="Normal"/>
+        <w:spacing w:lineRule="auto" w:line="240" w:before="360" w:after="120"/>
+        <w:rPr/>
+      </w:pPr>
+      <w:r>
+        <w:rPr/>
       </w:r>
     </w:p>
     <w:sectPr>

</xml_diff>